<commit_message>
Gestion d'une erreur si trop de participants
</commit_message>
<xml_diff>
--- a/src/test/resources/demo_emargement.docx
+++ b/src/test/resources/demo_emargement.docx
@@ -94,14 +94,7 @@
           <w:b/>
           <w:bCs/>
         </w:rPr>
-        <w:t xml:space="preserve">Lieu(x) de la formation : </w:t>
-      </w:r>
-      <w:r>
-        <w:rPr>
-          <w:b/>
-          <w:bCs/>
-        </w:rPr>
-        <w:t>&lt;&lt;LieuFormation&gt;&gt;</w:t>
+        <w:t>Lieu(x) de la formation : &lt;&lt;LieuFormation&gt;&gt;</w:t>
       </w:r>
     </w:p>
     <w:p>
@@ -503,27 +496,25 @@
             </w:pPr>
             <w:r>
               <w:rPr/>
-              <w:t>John GLENN</w:t>
-            </w:r>
-          </w:p>
-        </w:tc>
-        <w:tc>
-          <w:tcPr>
-            <w:tcW w:w="2429" w:type="dxa"/>
-            <w:tcBorders/>
-            <w:vAlign w:val="center"/>
-          </w:tcPr>
-          <w:p>
-            <w:pPr>
-              <w:pStyle w:val="TableContents"/>
-              <w:widowControl w:val="false"/>
-              <w:bidi w:val="0"/>
-              <w:jc w:val="center"/>
-              <w:rPr/>
-            </w:pPr>
-            <w:r>
-              <w:rPr/>
-              <w:t>MAIF</w:t>
+            </w:r>
+          </w:p>
+        </w:tc>
+        <w:tc>
+          <w:tcPr>
+            <w:tcW w:w="2429" w:type="dxa"/>
+            <w:tcBorders/>
+            <w:vAlign w:val="center"/>
+          </w:tcPr>
+          <w:p>
+            <w:pPr>
+              <w:pStyle w:val="TableContents"/>
+              <w:widowControl w:val="false"/>
+              <w:bidi w:val="0"/>
+              <w:jc w:val="center"/>
+              <w:rPr/>
+            </w:pPr>
+            <w:r>
+              <w:rPr/>
             </w:r>
           </w:p>
         </w:tc>
@@ -628,27 +619,25 @@
             </w:pPr>
             <w:r>
               <w:rPr/>
-              <w:t>Franck PROVOST</w:t>
-            </w:r>
-          </w:p>
-        </w:tc>
-        <w:tc>
-          <w:tcPr>
-            <w:tcW w:w="2429" w:type="dxa"/>
-            <w:tcBorders/>
-            <w:vAlign w:val="center"/>
-          </w:tcPr>
-          <w:p>
-            <w:pPr>
-              <w:pStyle w:val="TableContents"/>
-              <w:widowControl w:val="false"/>
-              <w:bidi w:val="0"/>
-              <w:jc w:val="center"/>
-              <w:rPr/>
-            </w:pPr>
-            <w:r>
-              <w:rPr/>
-              <w:t>MAIF</w:t>
+            </w:r>
+          </w:p>
+        </w:tc>
+        <w:tc>
+          <w:tcPr>
+            <w:tcW w:w="2429" w:type="dxa"/>
+            <w:tcBorders/>
+            <w:vAlign w:val="center"/>
+          </w:tcPr>
+          <w:p>
+            <w:pPr>
+              <w:pStyle w:val="TableContents"/>
+              <w:widowControl w:val="false"/>
+              <w:bidi w:val="0"/>
+              <w:jc w:val="center"/>
+              <w:rPr/>
+            </w:pPr>
+            <w:r>
+              <w:rPr/>
             </w:r>
           </w:p>
         </w:tc>
@@ -753,27 +742,25 @@
             </w:pPr>
             <w:r>
               <w:rPr/>
-              <w:t>Mark Ford</w:t>
-            </w:r>
-          </w:p>
-        </w:tc>
-        <w:tc>
-          <w:tcPr>
-            <w:tcW w:w="2429" w:type="dxa"/>
-            <w:tcBorders/>
-            <w:vAlign w:val="center"/>
-          </w:tcPr>
-          <w:p>
-            <w:pPr>
-              <w:pStyle w:val="TableContents"/>
-              <w:widowControl w:val="false"/>
-              <w:bidi w:val="0"/>
-              <w:jc w:val="center"/>
-              <w:rPr/>
-            </w:pPr>
-            <w:r>
-              <w:rPr/>
-              <w:t>MAIF</w:t>
+            </w:r>
+          </w:p>
+        </w:tc>
+        <w:tc>
+          <w:tcPr>
+            <w:tcW w:w="2429" w:type="dxa"/>
+            <w:tcBorders/>
+            <w:vAlign w:val="center"/>
+          </w:tcPr>
+          <w:p>
+            <w:pPr>
+              <w:pStyle w:val="TableContents"/>
+              <w:widowControl w:val="false"/>
+              <w:bidi w:val="0"/>
+              <w:jc w:val="center"/>
+              <w:rPr/>
+            </w:pPr>
+            <w:r>
+              <w:rPr/>
             </w:r>
           </w:p>
         </w:tc>
@@ -878,27 +865,271 @@
             </w:pPr>
             <w:r>
               <w:rPr/>
-              <w:t>Paul Hover</w:t>
-            </w:r>
-          </w:p>
-        </w:tc>
-        <w:tc>
-          <w:tcPr>
-            <w:tcW w:w="2429" w:type="dxa"/>
-            <w:tcBorders/>
-            <w:vAlign w:val="center"/>
-          </w:tcPr>
-          <w:p>
-            <w:pPr>
-              <w:pStyle w:val="TableContents"/>
-              <w:widowControl w:val="false"/>
-              <w:bidi w:val="0"/>
-              <w:jc w:val="center"/>
-              <w:rPr/>
-            </w:pPr>
-            <w:r>
-              <w:rPr/>
-              <w:t>MAIF</w:t>
+            </w:r>
+          </w:p>
+        </w:tc>
+        <w:tc>
+          <w:tcPr>
+            <w:tcW w:w="2429" w:type="dxa"/>
+            <w:tcBorders/>
+            <w:vAlign w:val="center"/>
+          </w:tcPr>
+          <w:p>
+            <w:pPr>
+              <w:pStyle w:val="TableContents"/>
+              <w:widowControl w:val="false"/>
+              <w:bidi w:val="0"/>
+              <w:jc w:val="center"/>
+              <w:rPr/>
+            </w:pPr>
+            <w:r>
+              <w:rPr/>
+            </w:r>
+          </w:p>
+        </w:tc>
+        <w:tc>
+          <w:tcPr>
+            <w:tcW w:w="2429" w:type="dxa"/>
+            <w:tcBorders/>
+            <w:vAlign w:val="center"/>
+          </w:tcPr>
+          <w:p>
+            <w:pPr>
+              <w:pStyle w:val="TableContents"/>
+              <w:widowControl w:val="false"/>
+              <w:bidi w:val="0"/>
+              <w:jc w:val="center"/>
+              <w:rPr/>
+            </w:pPr>
+            <w:r>
+              <w:rPr/>
+            </w:r>
+          </w:p>
+        </w:tc>
+        <w:tc>
+          <w:tcPr>
+            <w:tcW w:w="2428" w:type="dxa"/>
+            <w:tcBorders/>
+            <w:vAlign w:val="center"/>
+          </w:tcPr>
+          <w:p>
+            <w:pPr>
+              <w:pStyle w:val="TableContents"/>
+              <w:widowControl w:val="false"/>
+              <w:bidi w:val="0"/>
+              <w:jc w:val="center"/>
+              <w:rPr/>
+            </w:pPr>
+            <w:r>
+              <w:rPr/>
+            </w:r>
+          </w:p>
+        </w:tc>
+        <w:tc>
+          <w:tcPr>
+            <w:tcW w:w="2429" w:type="dxa"/>
+            <w:tcBorders/>
+            <w:vAlign w:val="center"/>
+          </w:tcPr>
+          <w:p>
+            <w:pPr>
+              <w:pStyle w:val="TableContents"/>
+              <w:widowControl w:val="false"/>
+              <w:bidi w:val="0"/>
+              <w:jc w:val="center"/>
+              <w:rPr/>
+            </w:pPr>
+            <w:r>
+              <w:rPr/>
+            </w:r>
+          </w:p>
+        </w:tc>
+        <w:tc>
+          <w:tcPr>
+            <w:tcW w:w="2429" w:type="dxa"/>
+            <w:tcBorders>
+              <w:right w:val="single" w:sz="2" w:space="0" w:color="000000"/>
+            </w:tcBorders>
+            <w:vAlign w:val="center"/>
+          </w:tcPr>
+          <w:p>
+            <w:pPr>
+              <w:pStyle w:val="TableContents"/>
+              <w:widowControl w:val="false"/>
+              <w:bidi w:val="0"/>
+              <w:jc w:val="center"/>
+              <w:rPr/>
+            </w:pPr>
+            <w:r>
+              <w:rPr/>
+            </w:r>
+          </w:p>
+        </w:tc>
+      </w:tr>
+      <w:tr>
+        <w:trPr>
+          <w:trHeight w:val="576" w:hRule="exact"/>
+        </w:trPr>
+        <w:tc>
+          <w:tcPr>
+            <w:tcW w:w="2428" w:type="dxa"/>
+            <w:tcBorders>
+              <w:left w:val="single" w:sz="2" w:space="0" w:color="000000"/>
+            </w:tcBorders>
+            <w:vAlign w:val="center"/>
+          </w:tcPr>
+          <w:p>
+            <w:pPr>
+              <w:pStyle w:val="TableContents"/>
+              <w:widowControl w:val="false"/>
+              <w:bidi w:val="0"/>
+              <w:jc w:val="center"/>
+              <w:rPr/>
+            </w:pPr>
+            <w:r>
+              <w:rPr/>
+            </w:r>
+          </w:p>
+        </w:tc>
+        <w:tc>
+          <w:tcPr>
+            <w:tcW w:w="2429" w:type="dxa"/>
+            <w:tcBorders/>
+            <w:vAlign w:val="center"/>
+          </w:tcPr>
+          <w:p>
+            <w:pPr>
+              <w:pStyle w:val="TableContents"/>
+              <w:widowControl w:val="false"/>
+              <w:bidi w:val="0"/>
+              <w:jc w:val="center"/>
+              <w:rPr/>
+            </w:pPr>
+            <w:r>
+              <w:rPr/>
+            </w:r>
+          </w:p>
+        </w:tc>
+        <w:tc>
+          <w:tcPr>
+            <w:tcW w:w="2429" w:type="dxa"/>
+            <w:tcBorders/>
+            <w:vAlign w:val="center"/>
+          </w:tcPr>
+          <w:p>
+            <w:pPr>
+              <w:pStyle w:val="TableContents"/>
+              <w:widowControl w:val="false"/>
+              <w:bidi w:val="0"/>
+              <w:jc w:val="center"/>
+              <w:rPr/>
+            </w:pPr>
+            <w:r>
+              <w:rPr/>
+            </w:r>
+          </w:p>
+        </w:tc>
+        <w:tc>
+          <w:tcPr>
+            <w:tcW w:w="2428" w:type="dxa"/>
+            <w:tcBorders/>
+            <w:vAlign w:val="center"/>
+          </w:tcPr>
+          <w:p>
+            <w:pPr>
+              <w:pStyle w:val="TableContents"/>
+              <w:widowControl w:val="false"/>
+              <w:bidi w:val="0"/>
+              <w:jc w:val="center"/>
+              <w:rPr/>
+            </w:pPr>
+            <w:r>
+              <w:rPr/>
+            </w:r>
+          </w:p>
+        </w:tc>
+        <w:tc>
+          <w:tcPr>
+            <w:tcW w:w="2429" w:type="dxa"/>
+            <w:tcBorders/>
+            <w:vAlign w:val="center"/>
+          </w:tcPr>
+          <w:p>
+            <w:pPr>
+              <w:pStyle w:val="TableContents"/>
+              <w:widowControl w:val="false"/>
+              <w:bidi w:val="0"/>
+              <w:jc w:val="center"/>
+              <w:rPr/>
+            </w:pPr>
+            <w:r>
+              <w:rPr/>
+            </w:r>
+          </w:p>
+        </w:tc>
+        <w:tc>
+          <w:tcPr>
+            <w:tcW w:w="2429" w:type="dxa"/>
+            <w:tcBorders>
+              <w:right w:val="single" w:sz="2" w:space="0" w:color="000000"/>
+            </w:tcBorders>
+            <w:vAlign w:val="center"/>
+          </w:tcPr>
+          <w:p>
+            <w:pPr>
+              <w:pStyle w:val="TableContents"/>
+              <w:widowControl w:val="false"/>
+              <w:bidi w:val="0"/>
+              <w:jc w:val="center"/>
+              <w:rPr/>
+            </w:pPr>
+            <w:r>
+              <w:rPr/>
+            </w:r>
+          </w:p>
+        </w:tc>
+      </w:tr>
+      <w:tr>
+        <w:trPr>
+          <w:trHeight w:val="576" w:hRule="exact"/>
+        </w:trPr>
+        <w:tc>
+          <w:tcPr>
+            <w:tcW w:w="2428" w:type="dxa"/>
+            <w:tcBorders>
+              <w:left w:val="single" w:sz="2" w:space="0" w:color="000000"/>
+            </w:tcBorders>
+            <w:vAlign w:val="center"/>
+          </w:tcPr>
+          <w:p>
+            <w:pPr>
+              <w:pStyle w:val="TableContents"/>
+              <w:widowControl w:val="false"/>
+              <w:bidi w:val="0"/>
+              <w:jc w:val="center"/>
+              <w:rPr/>
+            </w:pPr>
+            <w:r>
+              <w:rPr/>
+            </w:r>
+          </w:p>
+        </w:tc>
+        <w:tc>
+          <w:tcPr>
+            <w:tcW w:w="2429" w:type="dxa"/>
+            <w:tcBorders/>
+            <w:vAlign w:val="center"/>
+          </w:tcPr>
+          <w:p>
+            <w:pPr>
+              <w:pStyle w:val="TableContents"/>
+              <w:widowControl w:val="false"/>
+              <w:bidi w:val="0"/>
+              <w:jc w:val="center"/>
+              <w:rPr/>
+            </w:pPr>
+            <w:r>
+              <w:rPr/>
             </w:r>
           </w:p>
         </w:tc>
@@ -1258,73 +1489,7 @@
       </w:pPr>
       <w:r>
         <w:rPr/>
-        <w:t>Formateur (s) : Maxime SANGLAN CHARLIER, signature (s) pour chaque demi-journée de présence</w:t>
-      </w:r>
-    </w:p>
-    <w:p>
-      <w:pPr>
-        <w:pStyle w:val="Normal"/>
-        <w:bidi w:val="0"/>
-        <w:jc w:val="left"/>
-        <w:rPr/>
-      </w:pPr>
-      <w:r>
-        <w:rPr/>
-      </w:r>
-    </w:p>
-    <w:p>
-      <w:pPr>
-        <w:pStyle w:val="Normal"/>
-        <w:bidi w:val="0"/>
-        <w:jc w:val="left"/>
-        <w:rPr/>
-      </w:pPr>
-      <w:r>
-        <w:rPr/>
-      </w:r>
-    </w:p>
-    <w:p>
-      <w:pPr>
-        <w:pStyle w:val="Normal"/>
-        <w:bidi w:val="0"/>
-        <w:jc w:val="left"/>
-        <w:rPr/>
-      </w:pPr>
-      <w:r>
-        <w:rPr/>
-      </w:r>
-    </w:p>
-    <w:p>
-      <w:pPr>
-        <w:pStyle w:val="Normal"/>
-        <w:bidi w:val="0"/>
-        <w:jc w:val="left"/>
-        <w:rPr/>
-      </w:pPr>
-      <w:r>
-        <w:rPr/>
-      </w:r>
-    </w:p>
-    <w:p>
-      <w:pPr>
-        <w:pStyle w:val="Normal"/>
-        <w:bidi w:val="0"/>
-        <w:jc w:val="left"/>
-        <w:rPr/>
-      </w:pPr>
-      <w:r>
-        <w:rPr/>
-      </w:r>
-    </w:p>
-    <w:p>
-      <w:pPr>
-        <w:pStyle w:val="Normal"/>
-        <w:bidi w:val="0"/>
-        <w:jc w:val="left"/>
-        <w:rPr/>
-      </w:pPr>
-      <w:r>
-        <w:rPr/>
+        <w:t>Formateur (s) : &lt;&lt;NomFormateur&gt;&gt;, signature (s) pour chaque demi-journée de présence</w:t>
       </w:r>
     </w:p>
     <w:p>

</xml_diff>